<commit_message>
se agrega documenciaon requerida  al sistema
</commit_message>
<xml_diff>
--- a/document/Documentacion del sistema.docx
+++ b/document/Documentacion del sistema.docx
@@ -2,10 +2,1830 @@
 <file path=word/document.xml><?xml version="1.0" encoding="utf-8"?>
 <w:document xmlns:wpc="http://schemas.microsoft.com/office/word/2010/wordprocessingCanvas" xmlns:cx="http://schemas.microsoft.com/office/drawing/2014/chartex" xmlns:cx1="http://schemas.microsoft.com/office/drawing/2015/9/8/chartex" xmlns:cx2="http://schemas.microsoft.com/office/drawing/2015/10/21/chartex" xmlns:cx3="http://schemas.microsoft.com/office/drawing/2016/5/9/chartex" xmlns:cx4="http://schemas.microsoft.com/office/drawing/2016/5/10/chartex" xmlns:cx5="http://schemas.microsoft.com/office/drawing/2016/5/11/chartex" xmlns:cx6="http://schemas.microsoft.com/office/drawing/2016/5/12/chartex" xmlns:cx7="http://schemas.microsoft.com/office/drawing/2016/5/13/chartex" xmlns:cx8="http://schemas.microsoft.com/office/drawing/2016/5/14/chartex" xmlns:mc="http://schemas.openxmlformats.org/markup-compatibility/2006" xmlns:aink="http://schemas.microsoft.com/office/drawing/2016/ink" xmlns:am3d="http://schemas.microsoft.com/office/drawing/2017/model3d" xmlns:o="urn:schemas-microsoft-com:office:office" xmlns:oel="http://schemas.microsoft.com/office/2019/extlst" xmlns:r="http://schemas.openxmlformats.org/officeDocument/2006/relationships" xmlns:m="http://schemas.openxmlformats.org/officeDocument/2006/math" xmlns:v="urn:schemas-microsoft-com:vml" xmlns:wp14="http://schemas.microsoft.com/office/word/2010/wordprocessingDrawing" xmlns:wp="http://schemas.openxmlformats.org/drawingml/2006/wordprocessingDrawing" xmlns:w10="urn:schemas-microsoft-com:office:word" xmlns:w="http://schemas.openxmlformats.org/wordprocessingml/2006/main" xmlns:w14="http://schemas.microsoft.com/office/word/2010/wordml" xmlns:w15="http://schemas.microsoft.com/office/word/2012/wordml" xmlns:w16cex="http://schemas.microsoft.com/office/word/2018/wordml/cex" xmlns:w16cid="http://schemas.microsoft.com/office/word/2016/wordml/cid" xmlns:w16="http://schemas.microsoft.com/office/word/2018/wordml" xmlns:w16du="http://schemas.microsoft.com/office/word/2023/wordml/word16du" xmlns:w16sdtdh="http://schemas.microsoft.com/office/word/2020/wordml/sdtdatahash" xmlns:w16se="http://schemas.microsoft.com/office/word/2015/wordml/symex" xmlns:wpg="http://schemas.microsoft.com/office/word/2010/wordprocessingGroup" xmlns:wpi="http://schemas.microsoft.com/office/word/2010/wordprocessingInk" xmlns:wne="http://schemas.microsoft.com/office/word/2006/wordml" xmlns:wps="http://schemas.microsoft.com/office/word/2010/wordprocessingShape" mc:Ignorable="w14 w15 w16se w16cid w16 w16cex w16sdtdh w16du wp14">
   <w:body>
-    <w:p/>
+    <w:p>
+      <w:pPr>
+        <w:rPr>
+          <w:rFonts w:ascii="Times New Roman" w:hAnsi="Times New Roman" w:cs="Times New Roman"/>
+          <w:sz w:val="180"/>
+          <w:szCs w:val="180"/>
+        </w:rPr>
+      </w:pPr>
+      <w:r>
+        <w:rPr>
+          <w:rFonts w:ascii="Times New Roman" w:hAnsi="Times New Roman" w:cs="Times New Roman"/>
+          <w:sz w:val="180"/>
+          <w:szCs w:val="180"/>
+        </w:rPr>
+        <w:t>CARATULA</w:t>
+      </w:r>
+    </w:p>
+    <w:p>
+      <w:pPr>
+        <w:rPr>
+          <w:rFonts w:ascii="Times New Roman" w:hAnsi="Times New Roman" w:cs="Times New Roman"/>
+          <w:sz w:val="180"/>
+          <w:szCs w:val="180"/>
+        </w:rPr>
+      </w:pPr>
+      <w:r>
+        <w:rPr>
+          <w:rFonts w:ascii="Times New Roman" w:hAnsi="Times New Roman" w:cs="Times New Roman"/>
+          <w:sz w:val="180"/>
+          <w:szCs w:val="180"/>
+        </w:rPr>
+        <w:br w:type="page"/>
+      </w:r>
+    </w:p>
+    <w:p>
+      <w:pPr>
+        <w:rPr>
+          <w:rFonts w:ascii="Times New Roman" w:hAnsi="Times New Roman" w:cs="Times New Roman"/>
+          <w:sz w:val="180"/>
+          <w:szCs w:val="180"/>
+        </w:rPr>
+      </w:pPr>
+      <w:proofErr w:type="spellStart"/>
+      <w:r>
+        <w:rPr>
+          <w:rFonts w:ascii="Times New Roman" w:hAnsi="Times New Roman" w:cs="Times New Roman"/>
+          <w:sz w:val="180"/>
+          <w:szCs w:val="180"/>
+        </w:rPr>
+        <w:lastRenderedPageBreak/>
+        <w:t>INDICE</w:t>
+      </w:r>
+      <w:proofErr w:type="spellEnd"/>
+    </w:p>
+    <w:p>
+      <w:pPr>
+        <w:rPr>
+          <w:rFonts w:ascii="Times New Roman" w:hAnsi="Times New Roman" w:cs="Times New Roman"/>
+          <w:sz w:val="180"/>
+          <w:szCs w:val="180"/>
+        </w:rPr>
+      </w:pPr>
+      <w:r>
+        <w:rPr>
+          <w:rFonts w:ascii="Times New Roman" w:hAnsi="Times New Roman" w:cs="Times New Roman"/>
+          <w:sz w:val="180"/>
+          <w:szCs w:val="180"/>
+        </w:rPr>
+        <w:br w:type="page"/>
+      </w:r>
+    </w:p>
+    <w:p>
+      <w:pPr>
+        <w:rPr>
+          <w:rFonts w:ascii="Times New Roman" w:hAnsi="Times New Roman" w:cs="Times New Roman"/>
+        </w:rPr>
+      </w:pPr>
+      <w:r>
+        <w:rPr>
+          <w:rFonts w:ascii="Times New Roman" w:hAnsi="Times New Roman" w:cs="Times New Roman"/>
+        </w:rPr>
+        <w:lastRenderedPageBreak/>
+        <w:t>Introducción</w:t>
+      </w:r>
+    </w:p>
+    <w:p>
+      <w:pPr>
+        <w:rPr>
+          <w:rFonts w:ascii="Times New Roman" w:hAnsi="Times New Roman" w:cs="Times New Roman"/>
+        </w:rPr>
+      </w:pPr>
+      <w:r>
+        <w:rPr>
+          <w:rFonts w:ascii="Times New Roman" w:hAnsi="Times New Roman" w:cs="Times New Roman"/>
+        </w:rPr>
+        <w:t>FITPOWER es una plataforma integral diseñada para mejorar la experiencia de los clientes en el ámbito del fitness. Este sistema avanzado permite a los clientes de FITPOWER acceder a sus perfiles personalizados, donde pueden consultar y registrar sus rutinas de ejercicio, planes de nutrición y seguimiento de progreso. Los entrenadores y nutricionistas, por su parte, tienen herramientas para asignar y ajustar estos planes según las necesidades individuales, ofreciendo un seguimiento continuo mediante el coaching dinámico. Además, la plataforma facilita la gestión de clases, asignación de entrenadores, y la comunicación en tiempo real, brindando un servicio altamente personalizado para ayudar a cada cliente a alcanzar sus objetivos de manera efectiva.</w:t>
+      </w:r>
+    </w:p>
+    <w:p>
+      <w:pPr>
+        <w:rPr>
+          <w:rFonts w:ascii="Times New Roman" w:hAnsi="Times New Roman" w:cs="Times New Roman"/>
+        </w:rPr>
+      </w:pPr>
+      <w:r>
+        <w:rPr>
+          <w:rFonts w:ascii="Times New Roman" w:hAnsi="Times New Roman" w:cs="Times New Roman"/>
+        </w:rPr>
+        <w:t>Escenario</w:t>
+      </w:r>
+    </w:p>
+    <w:p>
+      <w:pPr>
+        <w:autoSpaceDE w:val="0"/>
+        <w:autoSpaceDN w:val="0"/>
+        <w:adjustRightInd w:val="0"/>
+        <w:spacing w:after="0" w:line="240" w:lineRule="auto"/>
+        <w:rPr>
+          <w:rFonts w:ascii="Times New Roman" w:hAnsi="Times New Roman" w:cs="Times New Roman"/>
+          <w:kern w:val="0"/>
+          <w:sz w:val="21"/>
+          <w:szCs w:val="21"/>
+        </w:rPr>
+      </w:pPr>
+      <w:r>
+        <w:rPr>
+          <w:rFonts w:ascii="Times New Roman" w:hAnsi="Times New Roman" w:cs="Times New Roman"/>
+          <w:kern w:val="0"/>
+          <w:sz w:val="21"/>
+          <w:szCs w:val="21"/>
+        </w:rPr>
+        <w:t>FITPOWER es el gimnasio líder en la industria del fitness en América Latina, con presencia</w:t>
+      </w:r>
+    </w:p>
+    <w:p>
+      <w:pPr>
+        <w:autoSpaceDE w:val="0"/>
+        <w:autoSpaceDN w:val="0"/>
+        <w:adjustRightInd w:val="0"/>
+        <w:spacing w:after="0" w:line="240" w:lineRule="auto"/>
+        <w:rPr>
+          <w:rFonts w:ascii="Times New Roman" w:hAnsi="Times New Roman" w:cs="Times New Roman"/>
+          <w:kern w:val="0"/>
+          <w:sz w:val="21"/>
+          <w:szCs w:val="21"/>
+        </w:rPr>
+      </w:pPr>
+      <w:r>
+        <w:rPr>
+          <w:rFonts w:ascii="Times New Roman" w:hAnsi="Times New Roman" w:cs="Times New Roman"/>
+          <w:kern w:val="0"/>
+          <w:sz w:val="21"/>
+          <w:szCs w:val="21"/>
+        </w:rPr>
+        <w:t>en 15 países. FITPOWER desea ampliar su oferta para incluir un avanzado sistema de seguimiento</w:t>
+      </w:r>
+    </w:p>
+    <w:p>
+      <w:pPr>
+        <w:autoSpaceDE w:val="0"/>
+        <w:autoSpaceDN w:val="0"/>
+        <w:adjustRightInd w:val="0"/>
+        <w:spacing w:after="0" w:line="240" w:lineRule="auto"/>
+        <w:rPr>
+          <w:rFonts w:ascii="Times New Roman" w:hAnsi="Times New Roman" w:cs="Times New Roman"/>
+          <w:kern w:val="0"/>
+          <w:sz w:val="21"/>
+          <w:szCs w:val="21"/>
+        </w:rPr>
+      </w:pPr>
+      <w:r>
+        <w:rPr>
+          <w:rFonts w:ascii="Times New Roman" w:hAnsi="Times New Roman" w:cs="Times New Roman"/>
+          <w:kern w:val="0"/>
+          <w:sz w:val="21"/>
+          <w:szCs w:val="21"/>
+        </w:rPr>
+        <w:t>personalizado de clientes, que abarca rutinas de ejercicio, planes de nutrición y progresos</w:t>
+      </w:r>
+    </w:p>
+    <w:p>
+      <w:pPr>
+        <w:autoSpaceDE w:val="0"/>
+        <w:autoSpaceDN w:val="0"/>
+        <w:adjustRightInd w:val="0"/>
+        <w:spacing w:after="0" w:line="240" w:lineRule="auto"/>
+        <w:rPr>
+          <w:rFonts w:ascii="Times New Roman" w:hAnsi="Times New Roman" w:cs="Times New Roman"/>
+          <w:kern w:val="0"/>
+          <w:sz w:val="21"/>
+          <w:szCs w:val="21"/>
+        </w:rPr>
+      </w:pPr>
+      <w:r>
+        <w:rPr>
+          <w:rFonts w:ascii="Times New Roman" w:hAnsi="Times New Roman" w:cs="Times New Roman"/>
+          <w:kern w:val="0"/>
+          <w:sz w:val="21"/>
+          <w:szCs w:val="21"/>
+        </w:rPr>
+        <w:t>individuales. Actualmente, FITPOWER ofrece una variedad de clases y entrenamientos</w:t>
+      </w:r>
+    </w:p>
+    <w:p>
+      <w:pPr>
+        <w:autoSpaceDE w:val="0"/>
+        <w:autoSpaceDN w:val="0"/>
+        <w:adjustRightInd w:val="0"/>
+        <w:spacing w:after="0" w:line="240" w:lineRule="auto"/>
+        <w:rPr>
+          <w:rFonts w:ascii="Times New Roman" w:hAnsi="Times New Roman" w:cs="Times New Roman"/>
+          <w:kern w:val="0"/>
+          <w:sz w:val="21"/>
+          <w:szCs w:val="21"/>
+        </w:rPr>
+      </w:pPr>
+      <w:r>
+        <w:rPr>
+          <w:rFonts w:ascii="Times New Roman" w:hAnsi="Times New Roman" w:cs="Times New Roman"/>
+          <w:kern w:val="0"/>
+          <w:sz w:val="21"/>
+          <w:szCs w:val="21"/>
+        </w:rPr>
+        <w:t>personalizados, pero quiere mejorar la experiencia del cliente mediante una plataforma integrada</w:t>
+      </w:r>
+    </w:p>
+    <w:p>
+      <w:pPr>
+        <w:autoSpaceDE w:val="0"/>
+        <w:autoSpaceDN w:val="0"/>
+        <w:adjustRightInd w:val="0"/>
+        <w:spacing w:after="0" w:line="240" w:lineRule="auto"/>
+        <w:rPr>
+          <w:rFonts w:ascii="Times New Roman" w:hAnsi="Times New Roman" w:cs="Times New Roman"/>
+          <w:kern w:val="0"/>
+          <w:sz w:val="21"/>
+          <w:szCs w:val="21"/>
+        </w:rPr>
+      </w:pPr>
+      <w:r>
+        <w:rPr>
+          <w:rFonts w:ascii="Times New Roman" w:hAnsi="Times New Roman" w:cs="Times New Roman"/>
+          <w:kern w:val="0"/>
+          <w:sz w:val="21"/>
+          <w:szCs w:val="21"/>
+        </w:rPr>
+        <w:t>que permita un seguimiento detallado y continuo de sus actividades y logros.</w:t>
+      </w:r>
+    </w:p>
+    <w:p>
+      <w:pPr>
+        <w:autoSpaceDE w:val="0"/>
+        <w:autoSpaceDN w:val="0"/>
+        <w:adjustRightInd w:val="0"/>
+        <w:spacing w:after="0" w:line="240" w:lineRule="auto"/>
+        <w:rPr>
+          <w:rFonts w:ascii="Times New Roman" w:hAnsi="Times New Roman" w:cs="Times New Roman"/>
+          <w:kern w:val="0"/>
+          <w:sz w:val="21"/>
+          <w:szCs w:val="21"/>
+        </w:rPr>
+      </w:pPr>
+      <w:r>
+        <w:rPr>
+          <w:rFonts w:ascii="Times New Roman" w:hAnsi="Times New Roman" w:cs="Times New Roman"/>
+          <w:kern w:val="0"/>
+          <w:sz w:val="21"/>
+          <w:szCs w:val="21"/>
+        </w:rPr>
+        <w:t>Este nuevo desafío implica desarrollar y adaptar nuestras herramientas tecnológicas para</w:t>
+      </w:r>
+    </w:p>
+    <w:p>
+      <w:pPr>
+        <w:autoSpaceDE w:val="0"/>
+        <w:autoSpaceDN w:val="0"/>
+        <w:adjustRightInd w:val="0"/>
+        <w:spacing w:after="0" w:line="240" w:lineRule="auto"/>
+        <w:rPr>
+          <w:rFonts w:ascii="Times New Roman" w:hAnsi="Times New Roman" w:cs="Times New Roman"/>
+          <w:kern w:val="0"/>
+          <w:sz w:val="21"/>
+          <w:szCs w:val="21"/>
+        </w:rPr>
+      </w:pPr>
+      <w:r>
+        <w:rPr>
+          <w:rFonts w:ascii="Times New Roman" w:hAnsi="Times New Roman" w:cs="Times New Roman"/>
+          <w:kern w:val="0"/>
+          <w:sz w:val="21"/>
+          <w:szCs w:val="21"/>
+        </w:rPr>
+        <w:t>gestionar la información de manera efectiva. La plataforma debe permitir a los entrenadores y</w:t>
+      </w:r>
+    </w:p>
+    <w:p>
+      <w:pPr>
+        <w:autoSpaceDE w:val="0"/>
+        <w:autoSpaceDN w:val="0"/>
+        <w:adjustRightInd w:val="0"/>
+        <w:spacing w:after="0" w:line="240" w:lineRule="auto"/>
+        <w:rPr>
+          <w:rFonts w:ascii="Times New Roman" w:hAnsi="Times New Roman" w:cs="Times New Roman"/>
+          <w:kern w:val="0"/>
+          <w:sz w:val="21"/>
+          <w:szCs w:val="21"/>
+        </w:rPr>
+      </w:pPr>
+      <w:r>
+        <w:rPr>
+          <w:rFonts w:ascii="Times New Roman" w:hAnsi="Times New Roman" w:cs="Times New Roman"/>
+          <w:kern w:val="0"/>
+          <w:sz w:val="21"/>
+          <w:szCs w:val="21"/>
+        </w:rPr>
+        <w:t>nutricionistas crear y ajustar planes personalizados, así como realizar un seguimiento en tiempo</w:t>
+      </w:r>
+    </w:p>
+    <w:p>
+      <w:pPr>
+        <w:autoSpaceDE w:val="0"/>
+        <w:autoSpaceDN w:val="0"/>
+        <w:adjustRightInd w:val="0"/>
+        <w:spacing w:after="0" w:line="240" w:lineRule="auto"/>
+        <w:rPr>
+          <w:rFonts w:ascii="Times New Roman" w:hAnsi="Times New Roman" w:cs="Times New Roman"/>
+          <w:kern w:val="0"/>
+          <w:sz w:val="21"/>
+          <w:szCs w:val="21"/>
+        </w:rPr>
+      </w:pPr>
+      <w:r>
+        <w:rPr>
+          <w:rFonts w:ascii="Times New Roman" w:hAnsi="Times New Roman" w:cs="Times New Roman"/>
+          <w:kern w:val="0"/>
+          <w:sz w:val="21"/>
+          <w:szCs w:val="21"/>
+        </w:rPr>
+        <w:t>real de los progresos de cada cliente.</w:t>
+      </w:r>
+    </w:p>
+    <w:p>
+      <w:pPr>
+        <w:autoSpaceDE w:val="0"/>
+        <w:autoSpaceDN w:val="0"/>
+        <w:adjustRightInd w:val="0"/>
+        <w:spacing w:after="0" w:line="240" w:lineRule="auto"/>
+        <w:rPr>
+          <w:rFonts w:ascii="Times New Roman" w:hAnsi="Times New Roman" w:cs="Times New Roman"/>
+          <w:kern w:val="0"/>
+          <w:sz w:val="21"/>
+          <w:szCs w:val="21"/>
+        </w:rPr>
+      </w:pPr>
+      <w:r>
+        <w:rPr>
+          <w:rFonts w:ascii="Times New Roman" w:hAnsi="Times New Roman" w:cs="Times New Roman"/>
+          <w:kern w:val="0"/>
+          <w:sz w:val="21"/>
+          <w:szCs w:val="21"/>
+        </w:rPr>
+        <w:t>La experiencia que FITPOWER quiere brindar es la siguiente: Un usuario (cliente) debería</w:t>
+      </w:r>
+    </w:p>
+    <w:p>
+      <w:pPr>
+        <w:autoSpaceDE w:val="0"/>
+        <w:autoSpaceDN w:val="0"/>
+        <w:adjustRightInd w:val="0"/>
+        <w:spacing w:after="0" w:line="240" w:lineRule="auto"/>
+        <w:rPr>
+          <w:rFonts w:ascii="Times New Roman" w:hAnsi="Times New Roman" w:cs="Times New Roman"/>
+          <w:kern w:val="0"/>
+          <w:sz w:val="21"/>
+          <w:szCs w:val="21"/>
+        </w:rPr>
+      </w:pPr>
+      <w:r>
+        <w:rPr>
+          <w:rFonts w:ascii="Times New Roman" w:hAnsi="Times New Roman" w:cs="Times New Roman"/>
+          <w:kern w:val="0"/>
+          <w:sz w:val="21"/>
+          <w:szCs w:val="21"/>
+        </w:rPr>
+        <w:t>poder acceder a su perfil personal a través de nuestra app o sitio web. Al ingresar, podría ver su</w:t>
+      </w:r>
+    </w:p>
+    <w:p>
+      <w:pPr>
+        <w:autoSpaceDE w:val="0"/>
+        <w:autoSpaceDN w:val="0"/>
+        <w:adjustRightInd w:val="0"/>
+        <w:spacing w:after="0" w:line="240" w:lineRule="auto"/>
+        <w:rPr>
+          <w:rFonts w:ascii="Times New Roman" w:hAnsi="Times New Roman" w:cs="Times New Roman"/>
+          <w:kern w:val="0"/>
+          <w:sz w:val="21"/>
+          <w:szCs w:val="21"/>
+        </w:rPr>
+      </w:pPr>
+      <w:r>
+        <w:rPr>
+          <w:rFonts w:ascii="Times New Roman" w:hAnsi="Times New Roman" w:cs="Times New Roman"/>
+          <w:kern w:val="0"/>
+          <w:sz w:val="21"/>
+          <w:szCs w:val="21"/>
+        </w:rPr>
+        <w:t>plan de entrenamiento y nutrición, registrar sus actividades diarias y realizar un seguimiento de su</w:t>
+      </w:r>
+    </w:p>
+    <w:p>
+      <w:pPr>
+        <w:autoSpaceDE w:val="0"/>
+        <w:autoSpaceDN w:val="0"/>
+        <w:adjustRightInd w:val="0"/>
+        <w:spacing w:after="0" w:line="240" w:lineRule="auto"/>
+        <w:rPr>
+          <w:rFonts w:ascii="Times New Roman" w:hAnsi="Times New Roman" w:cs="Times New Roman"/>
+          <w:kern w:val="0"/>
+          <w:sz w:val="21"/>
+          <w:szCs w:val="21"/>
+        </w:rPr>
+      </w:pPr>
+      <w:r>
+        <w:rPr>
+          <w:rFonts w:ascii="Times New Roman" w:hAnsi="Times New Roman" w:cs="Times New Roman"/>
+          <w:kern w:val="0"/>
+          <w:sz w:val="21"/>
+          <w:szCs w:val="21"/>
+        </w:rPr>
+        <w:t>progreso. Los clientes podrán recibir retroalimentación en tiempo real, ajustar sus rutinas y</w:t>
+      </w:r>
+    </w:p>
+    <w:p>
+      <w:pPr>
+        <w:autoSpaceDE w:val="0"/>
+        <w:autoSpaceDN w:val="0"/>
+        <w:adjustRightInd w:val="0"/>
+        <w:spacing w:after="0" w:line="240" w:lineRule="auto"/>
+        <w:rPr>
+          <w:rFonts w:ascii="Times New Roman" w:hAnsi="Times New Roman" w:cs="Times New Roman"/>
+          <w:kern w:val="0"/>
+          <w:sz w:val="21"/>
+          <w:szCs w:val="21"/>
+        </w:rPr>
+      </w:pPr>
+      <w:r>
+        <w:rPr>
+          <w:rFonts w:ascii="Times New Roman" w:hAnsi="Times New Roman" w:cs="Times New Roman"/>
+          <w:kern w:val="0"/>
+          <w:sz w:val="21"/>
+          <w:szCs w:val="21"/>
+        </w:rPr>
+        <w:t>comunicarse fácilmente con sus entrenadores y nutricionistas.</w:t>
+      </w:r>
+    </w:p>
+    <w:p>
+      <w:pPr>
+        <w:autoSpaceDE w:val="0"/>
+        <w:autoSpaceDN w:val="0"/>
+        <w:adjustRightInd w:val="0"/>
+        <w:spacing w:after="0" w:line="240" w:lineRule="auto"/>
+        <w:rPr>
+          <w:rFonts w:ascii="Times New Roman" w:hAnsi="Times New Roman" w:cs="Times New Roman"/>
+          <w:kern w:val="0"/>
+          <w:sz w:val="21"/>
+          <w:szCs w:val="21"/>
+        </w:rPr>
+      </w:pPr>
+      <w:r>
+        <w:rPr>
+          <w:rFonts w:ascii="Times New Roman" w:hAnsi="Times New Roman" w:cs="Times New Roman"/>
+          <w:kern w:val="0"/>
+          <w:sz w:val="21"/>
+          <w:szCs w:val="21"/>
+        </w:rPr>
+        <w:t xml:space="preserve">Los entrenadores (personal </w:t>
+      </w:r>
+      <w:proofErr w:type="spellStart"/>
+      <w:r>
+        <w:rPr>
+          <w:rFonts w:ascii="Times New Roman" w:hAnsi="Times New Roman" w:cs="Times New Roman"/>
+          <w:kern w:val="0"/>
+          <w:sz w:val="21"/>
+          <w:szCs w:val="21"/>
+        </w:rPr>
+        <w:t>trainers</w:t>
+      </w:r>
+      <w:proofErr w:type="spellEnd"/>
+      <w:r>
+        <w:rPr>
+          <w:rFonts w:ascii="Times New Roman" w:hAnsi="Times New Roman" w:cs="Times New Roman"/>
+          <w:kern w:val="0"/>
+          <w:sz w:val="21"/>
+          <w:szCs w:val="21"/>
+        </w:rPr>
+        <w:t>) y nutricionistas de FITPOWER podrán asignar y</w:t>
+      </w:r>
+    </w:p>
+    <w:p>
+      <w:pPr>
+        <w:autoSpaceDE w:val="0"/>
+        <w:autoSpaceDN w:val="0"/>
+        <w:adjustRightInd w:val="0"/>
+        <w:spacing w:after="0" w:line="240" w:lineRule="auto"/>
+        <w:rPr>
+          <w:rFonts w:ascii="Times New Roman" w:hAnsi="Times New Roman" w:cs="Times New Roman"/>
+          <w:kern w:val="0"/>
+          <w:sz w:val="21"/>
+          <w:szCs w:val="21"/>
+        </w:rPr>
+      </w:pPr>
+      <w:r>
+        <w:rPr>
+          <w:rFonts w:ascii="Times New Roman" w:hAnsi="Times New Roman" w:cs="Times New Roman"/>
+          <w:kern w:val="0"/>
+          <w:sz w:val="21"/>
+          <w:szCs w:val="21"/>
+        </w:rPr>
+        <w:t>modificar rutinas y planes de alimentación de acuerdo con las necesidades individuales de cada</w:t>
+      </w:r>
+    </w:p>
+    <w:p>
+      <w:pPr>
+        <w:autoSpaceDE w:val="0"/>
+        <w:autoSpaceDN w:val="0"/>
+        <w:adjustRightInd w:val="0"/>
+        <w:spacing w:after="0" w:line="240" w:lineRule="auto"/>
+        <w:rPr>
+          <w:rFonts w:ascii="Times New Roman" w:hAnsi="Times New Roman" w:cs="Times New Roman"/>
+          <w:kern w:val="0"/>
+          <w:sz w:val="21"/>
+          <w:szCs w:val="21"/>
+        </w:rPr>
+      </w:pPr>
+      <w:r>
+        <w:rPr>
+          <w:rFonts w:ascii="Times New Roman" w:hAnsi="Times New Roman" w:cs="Times New Roman"/>
+          <w:kern w:val="0"/>
+          <w:sz w:val="21"/>
+          <w:szCs w:val="21"/>
+        </w:rPr>
+        <w:t>cliente. Además, podrán monitorear el progreso del cliente, realizar ajustes necesarios y</w:t>
+      </w:r>
+    </w:p>
+    <w:p>
+      <w:pPr>
+        <w:autoSpaceDE w:val="0"/>
+        <w:autoSpaceDN w:val="0"/>
+        <w:adjustRightInd w:val="0"/>
+        <w:spacing w:after="0" w:line="240" w:lineRule="auto"/>
+        <w:rPr>
+          <w:rFonts w:ascii="Times New Roman" w:hAnsi="Times New Roman" w:cs="Times New Roman"/>
+          <w:kern w:val="0"/>
+          <w:sz w:val="21"/>
+          <w:szCs w:val="21"/>
+        </w:rPr>
+      </w:pPr>
+      <w:r>
+        <w:rPr>
+          <w:rFonts w:ascii="Times New Roman" w:hAnsi="Times New Roman" w:cs="Times New Roman"/>
+          <w:kern w:val="0"/>
+          <w:sz w:val="21"/>
+          <w:szCs w:val="21"/>
+        </w:rPr>
+        <w:t>proporcionar orientación específica para alcanzar sus objetivos.</w:t>
+      </w:r>
+    </w:p>
+    <w:p>
+      <w:pPr>
+        <w:autoSpaceDE w:val="0"/>
+        <w:autoSpaceDN w:val="0"/>
+        <w:adjustRightInd w:val="0"/>
+        <w:spacing w:after="0" w:line="240" w:lineRule="auto"/>
+        <w:rPr>
+          <w:rFonts w:ascii="Times New Roman" w:hAnsi="Times New Roman" w:cs="Times New Roman"/>
+          <w:kern w:val="0"/>
+          <w:sz w:val="21"/>
+          <w:szCs w:val="21"/>
+        </w:rPr>
+      </w:pPr>
+      <w:r>
+        <w:rPr>
+          <w:rFonts w:ascii="Times New Roman" w:hAnsi="Times New Roman" w:cs="Times New Roman"/>
+          <w:kern w:val="0"/>
+          <w:sz w:val="21"/>
+          <w:szCs w:val="21"/>
+        </w:rPr>
+        <w:t>FITPOWER tiene varios gimnasios y centros de entrenamiento en diferentes regiones, lo</w:t>
+      </w:r>
+    </w:p>
+    <w:p>
+      <w:pPr>
+        <w:autoSpaceDE w:val="0"/>
+        <w:autoSpaceDN w:val="0"/>
+        <w:adjustRightInd w:val="0"/>
+        <w:spacing w:after="0" w:line="240" w:lineRule="auto"/>
+        <w:rPr>
+          <w:rFonts w:ascii="Times New Roman" w:hAnsi="Times New Roman" w:cs="Times New Roman"/>
+          <w:kern w:val="0"/>
+          <w:sz w:val="21"/>
+          <w:szCs w:val="21"/>
+        </w:rPr>
+      </w:pPr>
+      <w:r>
+        <w:rPr>
+          <w:rFonts w:ascii="Times New Roman" w:hAnsi="Times New Roman" w:cs="Times New Roman"/>
+          <w:kern w:val="0"/>
+          <w:sz w:val="21"/>
+          <w:szCs w:val="21"/>
+        </w:rPr>
+        <w:t>que permite a los clientes acceder a sus servicios desde cualquier lugar. Sin embargo, para</w:t>
+      </w:r>
+    </w:p>
+    <w:p>
+      <w:pPr>
+        <w:autoSpaceDE w:val="0"/>
+        <w:autoSpaceDN w:val="0"/>
+        <w:adjustRightInd w:val="0"/>
+        <w:spacing w:after="0" w:line="240" w:lineRule="auto"/>
+        <w:rPr>
+          <w:rFonts w:ascii="Times New Roman" w:hAnsi="Times New Roman" w:cs="Times New Roman"/>
+          <w:kern w:val="0"/>
+          <w:sz w:val="21"/>
+          <w:szCs w:val="21"/>
+        </w:rPr>
+      </w:pPr>
+      <w:r>
+        <w:rPr>
+          <w:rFonts w:ascii="Times New Roman" w:hAnsi="Times New Roman" w:cs="Times New Roman"/>
+          <w:kern w:val="0"/>
+          <w:sz w:val="21"/>
+          <w:szCs w:val="21"/>
+        </w:rPr>
+        <w:t>simplificar la gestión, toda la información del cliente se centraliza en una única plataforma,</w:t>
+      </w:r>
+    </w:p>
+    <w:p>
+      <w:pPr>
+        <w:autoSpaceDE w:val="0"/>
+        <w:autoSpaceDN w:val="0"/>
+        <w:adjustRightInd w:val="0"/>
+        <w:spacing w:after="0" w:line="240" w:lineRule="auto"/>
+        <w:rPr>
+          <w:rFonts w:ascii="Times New Roman" w:hAnsi="Times New Roman" w:cs="Times New Roman"/>
+          <w:kern w:val="0"/>
+          <w:sz w:val="21"/>
+          <w:szCs w:val="21"/>
+        </w:rPr>
+      </w:pPr>
+      <w:r>
+        <w:rPr>
+          <w:rFonts w:ascii="Times New Roman" w:hAnsi="Times New Roman" w:cs="Times New Roman"/>
+          <w:kern w:val="0"/>
+          <w:sz w:val="21"/>
+          <w:szCs w:val="21"/>
+        </w:rPr>
+        <w:t>permitiendo un seguimiento continuo y coherente.</w:t>
+      </w:r>
+    </w:p>
+    <w:p>
+      <w:pPr>
+        <w:autoSpaceDE w:val="0"/>
+        <w:autoSpaceDN w:val="0"/>
+        <w:adjustRightInd w:val="0"/>
+        <w:spacing w:after="0" w:line="240" w:lineRule="auto"/>
+        <w:rPr>
+          <w:rFonts w:ascii="Times New Roman" w:hAnsi="Times New Roman" w:cs="Times New Roman"/>
+          <w:kern w:val="0"/>
+          <w:sz w:val="21"/>
+          <w:szCs w:val="21"/>
+        </w:rPr>
+      </w:pPr>
+      <w:r>
+        <w:rPr>
+          <w:rFonts w:ascii="Times New Roman" w:hAnsi="Times New Roman" w:cs="Times New Roman"/>
+          <w:kern w:val="0"/>
+          <w:sz w:val="21"/>
+          <w:szCs w:val="21"/>
+        </w:rPr>
+        <w:t>A medida que los clientes realizan sus entrenamientos y siguen sus planes de nutrición,</w:t>
+      </w:r>
+    </w:p>
+    <w:p>
+      <w:pPr>
+        <w:autoSpaceDE w:val="0"/>
+        <w:autoSpaceDN w:val="0"/>
+        <w:adjustRightInd w:val="0"/>
+        <w:spacing w:after="0" w:line="240" w:lineRule="auto"/>
+        <w:rPr>
+          <w:rFonts w:ascii="Times New Roman" w:hAnsi="Times New Roman" w:cs="Times New Roman"/>
+          <w:kern w:val="0"/>
+          <w:sz w:val="21"/>
+          <w:szCs w:val="21"/>
+        </w:rPr>
+      </w:pPr>
+      <w:r>
+        <w:rPr>
+          <w:rFonts w:ascii="Times New Roman" w:hAnsi="Times New Roman" w:cs="Times New Roman"/>
+          <w:kern w:val="0"/>
+          <w:sz w:val="21"/>
+          <w:szCs w:val="21"/>
+        </w:rPr>
+        <w:t>sus progresos y logros se registran automáticamente en la plataforma. Un colaborador del</w:t>
+      </w:r>
+    </w:p>
+    <w:p>
+      <w:pPr>
+        <w:autoSpaceDE w:val="0"/>
+        <w:autoSpaceDN w:val="0"/>
+        <w:adjustRightInd w:val="0"/>
+        <w:spacing w:after="0" w:line="240" w:lineRule="auto"/>
+        <w:rPr>
+          <w:rFonts w:ascii="Times New Roman" w:hAnsi="Times New Roman" w:cs="Times New Roman"/>
+          <w:kern w:val="0"/>
+          <w:sz w:val="21"/>
+          <w:szCs w:val="21"/>
+        </w:rPr>
+      </w:pPr>
+      <w:r>
+        <w:rPr>
+          <w:rFonts w:ascii="Times New Roman" w:hAnsi="Times New Roman" w:cs="Times New Roman"/>
+          <w:kern w:val="0"/>
+          <w:sz w:val="21"/>
+          <w:szCs w:val="21"/>
+        </w:rPr>
+        <w:t>gimnasio (entrenador) puede revisar esta información y ofrecer recomendaciones personalizadas.</w:t>
+      </w:r>
+    </w:p>
+    <w:p>
+      <w:pPr>
+        <w:autoSpaceDE w:val="0"/>
+        <w:autoSpaceDN w:val="0"/>
+        <w:adjustRightInd w:val="0"/>
+        <w:spacing w:after="0" w:line="240" w:lineRule="auto"/>
+        <w:rPr>
+          <w:rFonts w:ascii="Times New Roman" w:hAnsi="Times New Roman" w:cs="Times New Roman"/>
+          <w:kern w:val="0"/>
+          <w:sz w:val="21"/>
+          <w:szCs w:val="21"/>
+        </w:rPr>
+      </w:pPr>
+      <w:r>
+        <w:rPr>
+          <w:rFonts w:ascii="Times New Roman" w:hAnsi="Times New Roman" w:cs="Times New Roman"/>
+          <w:kern w:val="0"/>
+          <w:sz w:val="21"/>
+          <w:szCs w:val="21"/>
+        </w:rPr>
+        <w:t>Este proceso de seguimiento continuo se conoce como coaching dinámico.</w:t>
+      </w:r>
+    </w:p>
+    <w:p>
+      <w:pPr>
+        <w:autoSpaceDE w:val="0"/>
+        <w:autoSpaceDN w:val="0"/>
+        <w:adjustRightInd w:val="0"/>
+        <w:spacing w:after="0" w:line="240" w:lineRule="auto"/>
+        <w:rPr>
+          <w:rFonts w:ascii="Times New Roman" w:hAnsi="Times New Roman" w:cs="Times New Roman"/>
+          <w:kern w:val="0"/>
+          <w:sz w:val="21"/>
+          <w:szCs w:val="21"/>
+        </w:rPr>
+      </w:pPr>
+      <w:r>
+        <w:rPr>
+          <w:rFonts w:ascii="Times New Roman" w:hAnsi="Times New Roman" w:cs="Times New Roman"/>
+          <w:kern w:val="0"/>
+          <w:sz w:val="21"/>
+          <w:szCs w:val="21"/>
+        </w:rPr>
+        <w:t>Una vez que los entrenadores y nutricionistas han revisado la información del cliente,</w:t>
+      </w:r>
+    </w:p>
+    <w:p>
+      <w:pPr>
+        <w:autoSpaceDE w:val="0"/>
+        <w:autoSpaceDN w:val="0"/>
+        <w:adjustRightInd w:val="0"/>
+        <w:spacing w:after="0" w:line="240" w:lineRule="auto"/>
+        <w:rPr>
+          <w:rFonts w:ascii="Times New Roman" w:hAnsi="Times New Roman" w:cs="Times New Roman"/>
+          <w:kern w:val="0"/>
+          <w:sz w:val="21"/>
+          <w:szCs w:val="21"/>
+        </w:rPr>
+      </w:pPr>
+      <w:r>
+        <w:rPr>
+          <w:rFonts w:ascii="Times New Roman" w:hAnsi="Times New Roman" w:cs="Times New Roman"/>
+          <w:kern w:val="0"/>
+          <w:sz w:val="21"/>
+          <w:szCs w:val="21"/>
+        </w:rPr>
+        <w:t>pueden ajustar los planes y rutinas según sea necesario para asegurar que los clientes estén en</w:t>
+      </w:r>
+    </w:p>
+    <w:p>
+      <w:pPr>
+        <w:autoSpaceDE w:val="0"/>
+        <w:autoSpaceDN w:val="0"/>
+        <w:adjustRightInd w:val="0"/>
+        <w:spacing w:after="0" w:line="240" w:lineRule="auto"/>
+        <w:rPr>
+          <w:rFonts w:ascii="Times New Roman" w:hAnsi="Times New Roman" w:cs="Times New Roman"/>
+          <w:kern w:val="0"/>
+          <w:sz w:val="21"/>
+          <w:szCs w:val="21"/>
+        </w:rPr>
+      </w:pPr>
+      <w:r>
+        <w:rPr>
+          <w:rFonts w:ascii="Times New Roman" w:hAnsi="Times New Roman" w:cs="Times New Roman"/>
+          <w:kern w:val="0"/>
+          <w:sz w:val="21"/>
+          <w:szCs w:val="21"/>
+        </w:rPr>
+        <w:t>el camino correcto para alcanzar sus metas. Este sistema no solo mejora la efectividad del</w:t>
+      </w:r>
+    </w:p>
+    <w:p>
+      <w:pPr>
+        <w:autoSpaceDE w:val="0"/>
+        <w:autoSpaceDN w:val="0"/>
+        <w:adjustRightInd w:val="0"/>
+        <w:spacing w:after="0" w:line="240" w:lineRule="auto"/>
+        <w:rPr>
+          <w:rFonts w:ascii="Times New Roman" w:hAnsi="Times New Roman" w:cs="Times New Roman"/>
+          <w:kern w:val="0"/>
+          <w:sz w:val="21"/>
+          <w:szCs w:val="21"/>
+        </w:rPr>
+      </w:pPr>
+      <w:r>
+        <w:rPr>
+          <w:rFonts w:ascii="Times New Roman" w:hAnsi="Times New Roman" w:cs="Times New Roman"/>
+          <w:kern w:val="0"/>
+          <w:sz w:val="21"/>
+          <w:szCs w:val="21"/>
+        </w:rPr>
+        <w:t>entrenamiento y la nutrición, sino que también fortalece la relación entre los clientes y el equipo</w:t>
+      </w:r>
+    </w:p>
+    <w:p>
+      <w:pPr>
+        <w:autoSpaceDE w:val="0"/>
+        <w:autoSpaceDN w:val="0"/>
+        <w:adjustRightInd w:val="0"/>
+        <w:spacing w:after="0" w:line="240" w:lineRule="auto"/>
+        <w:rPr>
+          <w:rFonts w:ascii="Times New Roman" w:hAnsi="Times New Roman" w:cs="Times New Roman"/>
+          <w:kern w:val="0"/>
+          <w:sz w:val="21"/>
+          <w:szCs w:val="21"/>
+        </w:rPr>
+      </w:pPr>
+      <w:r>
+        <w:rPr>
+          <w:rFonts w:ascii="Times New Roman" w:hAnsi="Times New Roman" w:cs="Times New Roman"/>
+          <w:kern w:val="0"/>
+          <w:sz w:val="21"/>
+          <w:szCs w:val="21"/>
+        </w:rPr>
+        <w:t>de FITPOWER.</w:t>
+      </w:r>
+    </w:p>
+    <w:p>
+      <w:pPr>
+        <w:autoSpaceDE w:val="0"/>
+        <w:autoSpaceDN w:val="0"/>
+        <w:adjustRightInd w:val="0"/>
+        <w:spacing w:after="0" w:line="240" w:lineRule="auto"/>
+        <w:rPr>
+          <w:rFonts w:ascii="Times New Roman" w:hAnsi="Times New Roman" w:cs="Times New Roman"/>
+          <w:kern w:val="0"/>
+          <w:sz w:val="21"/>
+          <w:szCs w:val="21"/>
+        </w:rPr>
+      </w:pPr>
+      <w:r>
+        <w:rPr>
+          <w:rFonts w:ascii="Times New Roman" w:hAnsi="Times New Roman" w:cs="Times New Roman"/>
+          <w:kern w:val="0"/>
+          <w:sz w:val="21"/>
+          <w:szCs w:val="21"/>
+        </w:rPr>
+        <w:t>Finalmente, la plataforma integrada permite a FITPOWER ofrecer una experiencia de</w:t>
+      </w:r>
+    </w:p>
+    <w:p>
+      <w:pPr>
+        <w:autoSpaceDE w:val="0"/>
+        <w:autoSpaceDN w:val="0"/>
+        <w:adjustRightInd w:val="0"/>
+        <w:spacing w:after="0" w:line="240" w:lineRule="auto"/>
+        <w:rPr>
+          <w:rFonts w:ascii="Times New Roman" w:hAnsi="Times New Roman" w:cs="Times New Roman"/>
+          <w:kern w:val="0"/>
+          <w:sz w:val="21"/>
+          <w:szCs w:val="21"/>
+        </w:rPr>
+      </w:pPr>
+      <w:r>
+        <w:rPr>
+          <w:rFonts w:ascii="Times New Roman" w:hAnsi="Times New Roman" w:cs="Times New Roman"/>
+          <w:kern w:val="0"/>
+          <w:sz w:val="21"/>
+          <w:szCs w:val="21"/>
+        </w:rPr>
+        <w:t>fitness más completa y personalizada, asegurando que cada cliente reciba el apoyo y las</w:t>
+      </w:r>
+    </w:p>
+    <w:p>
+      <w:pPr>
+        <w:autoSpaceDE w:val="0"/>
+        <w:autoSpaceDN w:val="0"/>
+        <w:adjustRightInd w:val="0"/>
+        <w:spacing w:after="0" w:line="240" w:lineRule="auto"/>
+        <w:rPr>
+          <w:rFonts w:ascii="Times New Roman" w:hAnsi="Times New Roman" w:cs="Times New Roman"/>
+          <w:kern w:val="0"/>
+          <w:sz w:val="21"/>
+          <w:szCs w:val="21"/>
+        </w:rPr>
+      </w:pPr>
+      <w:r>
+        <w:rPr>
+          <w:rFonts w:ascii="Times New Roman" w:hAnsi="Times New Roman" w:cs="Times New Roman"/>
+          <w:kern w:val="0"/>
+          <w:sz w:val="21"/>
+          <w:szCs w:val="21"/>
+        </w:rPr>
+        <w:t>herramientas necesarias para lograr un estilo de vida saludable y alcanzar sus objetivos de</w:t>
+      </w:r>
+    </w:p>
+    <w:p>
+      <w:pPr>
+        <w:rPr>
+          <w:rFonts w:ascii="Times New Roman" w:hAnsi="Times New Roman" w:cs="Times New Roman"/>
+          <w:kern w:val="0"/>
+          <w:sz w:val="21"/>
+          <w:szCs w:val="21"/>
+        </w:rPr>
+      </w:pPr>
+      <w:r>
+        <w:rPr>
+          <w:rFonts w:ascii="Times New Roman" w:hAnsi="Times New Roman" w:cs="Times New Roman"/>
+          <w:kern w:val="0"/>
+          <w:sz w:val="21"/>
+          <w:szCs w:val="21"/>
+        </w:rPr>
+        <w:t>manera efectiva.</w:t>
+      </w:r>
+    </w:p>
+    <w:p>
+      <w:pPr>
+        <w:autoSpaceDE w:val="0"/>
+        <w:autoSpaceDN w:val="0"/>
+        <w:adjustRightInd w:val="0"/>
+        <w:spacing w:after="0" w:line="240" w:lineRule="auto"/>
+        <w:rPr>
+          <w:rFonts w:ascii="Times New Roman" w:hAnsi="Times New Roman" w:cs="Times New Roman"/>
+          <w:b/>
+          <w:bCs/>
+          <w:kern w:val="0"/>
+          <w:sz w:val="26"/>
+          <w:szCs w:val="26"/>
+        </w:rPr>
+      </w:pPr>
+      <w:r>
+        <w:rPr>
+          <w:rFonts w:ascii="Times New Roman" w:hAnsi="Times New Roman" w:cs="Times New Roman"/>
+          <w:b/>
+          <w:bCs/>
+          <w:kern w:val="0"/>
+          <w:sz w:val="26"/>
+          <w:szCs w:val="26"/>
+        </w:rPr>
+        <w:t>1- Gestión de Clientes y Gestión de Rutinas de Ejercicio</w:t>
+      </w:r>
+    </w:p>
+    <w:p>
+      <w:pPr>
+        <w:autoSpaceDE w:val="0"/>
+        <w:autoSpaceDN w:val="0"/>
+        <w:adjustRightInd w:val="0"/>
+        <w:spacing w:after="0" w:line="240" w:lineRule="auto"/>
+        <w:rPr>
+          <w:rFonts w:ascii="Times New Roman" w:hAnsi="Times New Roman" w:cs="Times New Roman"/>
+          <w:b/>
+          <w:bCs/>
+          <w:kern w:val="0"/>
+        </w:rPr>
+      </w:pPr>
+      <w:r>
+        <w:rPr>
+          <w:rFonts w:ascii="Times New Roman" w:hAnsi="Times New Roman" w:cs="Times New Roman"/>
+          <w:b/>
+          <w:bCs/>
+          <w:kern w:val="0"/>
+        </w:rPr>
+        <w:t>A- Gestión de Clientes:</w:t>
+      </w:r>
+    </w:p>
+    <w:p>
+      <w:pPr>
+        <w:autoSpaceDE w:val="0"/>
+        <w:autoSpaceDN w:val="0"/>
+        <w:adjustRightInd w:val="0"/>
+        <w:spacing w:after="0" w:line="240" w:lineRule="auto"/>
+        <w:rPr>
+          <w:rFonts w:ascii="Times New Roman" w:eastAsia="ArialMT" w:hAnsi="Times New Roman" w:cs="Times New Roman"/>
+          <w:kern w:val="0"/>
+        </w:rPr>
+      </w:pPr>
+      <w:r>
+        <w:rPr>
+          <w:rFonts w:ascii="Times New Roman" w:eastAsia="ArialMT" w:hAnsi="Times New Roman" w:cs="Times New Roman"/>
+          <w:kern w:val="0"/>
+        </w:rPr>
+        <w:t>Permitir la gestión de un perfil para cada cliente con información personal, objetivos,</w:t>
+      </w:r>
+    </w:p>
+    <w:p>
+      <w:pPr>
+        <w:autoSpaceDE w:val="0"/>
+        <w:autoSpaceDN w:val="0"/>
+        <w:adjustRightInd w:val="0"/>
+        <w:spacing w:after="0" w:line="240" w:lineRule="auto"/>
+        <w:rPr>
+          <w:rFonts w:ascii="Times New Roman" w:eastAsia="ArialMT" w:hAnsi="Times New Roman" w:cs="Times New Roman"/>
+          <w:kern w:val="0"/>
+        </w:rPr>
+      </w:pPr>
+      <w:r>
+        <w:rPr>
+          <w:rFonts w:ascii="Times New Roman" w:eastAsia="ArialMT" w:hAnsi="Times New Roman" w:cs="Times New Roman"/>
+          <w:kern w:val="0"/>
+        </w:rPr>
+        <w:t>estado físico inicial y asignación a un gimnasio específico.</w:t>
+      </w:r>
+    </w:p>
+    <w:p>
+      <w:pPr>
+        <w:autoSpaceDE w:val="0"/>
+        <w:autoSpaceDN w:val="0"/>
+        <w:adjustRightInd w:val="0"/>
+        <w:spacing w:after="0" w:line="240" w:lineRule="auto"/>
+        <w:rPr>
+          <w:rFonts w:ascii="Times New Roman" w:hAnsi="Times New Roman" w:cs="Times New Roman"/>
+          <w:b/>
+          <w:bCs/>
+          <w:kern w:val="0"/>
+        </w:rPr>
+      </w:pPr>
+      <w:r>
+        <w:rPr>
+          <w:rFonts w:ascii="Times New Roman" w:hAnsi="Times New Roman" w:cs="Times New Roman"/>
+          <w:b/>
+          <w:bCs/>
+          <w:kern w:val="0"/>
+        </w:rPr>
+        <w:t>B- Gestión de Rutinas de Ejercicio:</w:t>
+      </w:r>
+    </w:p>
+    <w:p>
+      <w:pPr>
+        <w:autoSpaceDE w:val="0"/>
+        <w:autoSpaceDN w:val="0"/>
+        <w:adjustRightInd w:val="0"/>
+        <w:spacing w:after="0" w:line="240" w:lineRule="auto"/>
+        <w:rPr>
+          <w:rFonts w:ascii="Times New Roman" w:eastAsia="ArialMT" w:hAnsi="Times New Roman" w:cs="Times New Roman"/>
+          <w:kern w:val="0"/>
+        </w:rPr>
+      </w:pPr>
+      <w:r>
+        <w:rPr>
+          <w:rFonts w:ascii="Times New Roman" w:eastAsia="ArialMT" w:hAnsi="Times New Roman" w:cs="Times New Roman"/>
+          <w:kern w:val="0"/>
+        </w:rPr>
+        <w:t>Herramienta para que los entrenadores puedan crear y asignar rutinas</w:t>
+      </w:r>
+    </w:p>
+    <w:p>
+      <w:pPr>
+        <w:autoSpaceDE w:val="0"/>
+        <w:autoSpaceDN w:val="0"/>
+        <w:adjustRightInd w:val="0"/>
+        <w:spacing w:after="0" w:line="240" w:lineRule="auto"/>
+        <w:rPr>
+          <w:rFonts w:ascii="Times New Roman" w:eastAsia="ArialMT" w:hAnsi="Times New Roman" w:cs="Times New Roman"/>
+          <w:kern w:val="0"/>
+        </w:rPr>
+      </w:pPr>
+      <w:r>
+        <w:rPr>
+          <w:rFonts w:ascii="Times New Roman" w:eastAsia="ArialMT" w:hAnsi="Times New Roman" w:cs="Times New Roman"/>
+          <w:kern w:val="0"/>
+        </w:rPr>
+        <w:lastRenderedPageBreak/>
+        <w:t>personalizadas basadas en los objetivos y necesidades de cada cliente. Incluye la</w:t>
+      </w:r>
+    </w:p>
+    <w:p>
+      <w:pPr>
+        <w:autoSpaceDE w:val="0"/>
+        <w:autoSpaceDN w:val="0"/>
+        <w:adjustRightInd w:val="0"/>
+        <w:spacing w:after="0" w:line="240" w:lineRule="auto"/>
+        <w:rPr>
+          <w:rFonts w:ascii="Times New Roman" w:eastAsia="ArialMT" w:hAnsi="Times New Roman" w:cs="Times New Roman"/>
+          <w:kern w:val="0"/>
+        </w:rPr>
+      </w:pPr>
+      <w:r>
+        <w:rPr>
+          <w:rFonts w:ascii="Times New Roman" w:eastAsia="ArialMT" w:hAnsi="Times New Roman" w:cs="Times New Roman"/>
+          <w:kern w:val="0"/>
+        </w:rPr>
+        <w:t>selección de ejercicios, series, repeticiones y tiempos de descanso.</w:t>
+      </w:r>
+    </w:p>
+    <w:p>
+      <w:pPr>
+        <w:autoSpaceDE w:val="0"/>
+        <w:autoSpaceDN w:val="0"/>
+        <w:adjustRightInd w:val="0"/>
+        <w:spacing w:after="0" w:line="240" w:lineRule="auto"/>
+        <w:rPr>
+          <w:rFonts w:ascii="Times New Roman" w:hAnsi="Times New Roman" w:cs="Times New Roman"/>
+          <w:b/>
+          <w:bCs/>
+          <w:kern w:val="0"/>
+        </w:rPr>
+      </w:pPr>
+      <w:r>
+        <w:rPr>
+          <w:rFonts w:ascii="Times New Roman" w:hAnsi="Times New Roman" w:cs="Times New Roman"/>
+          <w:b/>
+          <w:bCs/>
+          <w:kern w:val="0"/>
+        </w:rPr>
+        <w:t>C- Registro de Progreso (Diario de Entrenamiento</w:t>
+      </w:r>
+      <w:proofErr w:type="gramStart"/>
+      <w:r>
+        <w:rPr>
+          <w:rFonts w:ascii="Times New Roman" w:hAnsi="Times New Roman" w:cs="Times New Roman"/>
+          <w:b/>
+          <w:bCs/>
+          <w:kern w:val="0"/>
+        </w:rPr>
+        <w:t>) :</w:t>
+      </w:r>
+      <w:proofErr w:type="gramEnd"/>
+    </w:p>
+    <w:p>
+      <w:pPr>
+        <w:autoSpaceDE w:val="0"/>
+        <w:autoSpaceDN w:val="0"/>
+        <w:adjustRightInd w:val="0"/>
+        <w:spacing w:after="0" w:line="240" w:lineRule="auto"/>
+        <w:rPr>
+          <w:rFonts w:ascii="Times New Roman" w:eastAsia="ArialMT" w:hAnsi="Times New Roman" w:cs="Times New Roman"/>
+          <w:kern w:val="0"/>
+        </w:rPr>
+      </w:pPr>
+      <w:r>
+        <w:rPr>
+          <w:rFonts w:ascii="Times New Roman" w:eastAsia="ArialMT" w:hAnsi="Times New Roman" w:cs="Times New Roman"/>
+          <w:kern w:val="0"/>
+        </w:rPr>
+        <w:t>Aplicación o sección dentro de la plataforma donde los clientes pueden registrar sus</w:t>
+      </w:r>
+    </w:p>
+    <w:p>
+      <w:pPr>
+        <w:autoSpaceDE w:val="0"/>
+        <w:autoSpaceDN w:val="0"/>
+        <w:adjustRightInd w:val="0"/>
+        <w:spacing w:after="0" w:line="240" w:lineRule="auto"/>
+        <w:rPr>
+          <w:rFonts w:ascii="Times New Roman" w:eastAsia="ArialMT" w:hAnsi="Times New Roman" w:cs="Times New Roman"/>
+          <w:kern w:val="0"/>
+        </w:rPr>
+      </w:pPr>
+      <w:r>
+        <w:rPr>
+          <w:rFonts w:ascii="Times New Roman" w:eastAsia="ArialMT" w:hAnsi="Times New Roman" w:cs="Times New Roman"/>
+          <w:kern w:val="0"/>
+        </w:rPr>
+        <w:t>entrenamientos diarios, incluyendo los ejercicios realizados, repeticiones, series,</w:t>
+      </w:r>
+    </w:p>
+    <w:p>
+      <w:pPr>
+        <w:autoSpaceDE w:val="0"/>
+        <w:autoSpaceDN w:val="0"/>
+        <w:adjustRightInd w:val="0"/>
+        <w:spacing w:after="0" w:line="240" w:lineRule="auto"/>
+        <w:rPr>
+          <w:rFonts w:ascii="Times New Roman" w:eastAsia="ArialMT" w:hAnsi="Times New Roman" w:cs="Times New Roman"/>
+          <w:kern w:val="0"/>
+        </w:rPr>
+      </w:pPr>
+      <w:r>
+        <w:rPr>
+          <w:rFonts w:ascii="Times New Roman" w:eastAsia="ArialMT" w:hAnsi="Times New Roman" w:cs="Times New Roman"/>
+          <w:kern w:val="0"/>
+        </w:rPr>
+        <w:t>peso utilizado y observaciones sobre la rutina asignada</w:t>
+      </w:r>
+    </w:p>
+    <w:p>
+      <w:pPr>
+        <w:autoSpaceDE w:val="0"/>
+        <w:autoSpaceDN w:val="0"/>
+        <w:adjustRightInd w:val="0"/>
+        <w:spacing w:after="0" w:line="240" w:lineRule="auto"/>
+        <w:rPr>
+          <w:rFonts w:ascii="Times New Roman" w:hAnsi="Times New Roman" w:cs="Times New Roman"/>
+          <w:b/>
+          <w:bCs/>
+          <w:kern w:val="0"/>
+          <w:sz w:val="26"/>
+          <w:szCs w:val="26"/>
+        </w:rPr>
+      </w:pPr>
+      <w:r>
+        <w:rPr>
+          <w:rFonts w:ascii="Times New Roman" w:hAnsi="Times New Roman" w:cs="Times New Roman"/>
+          <w:b/>
+          <w:bCs/>
+          <w:kern w:val="0"/>
+          <w:sz w:val="26"/>
+          <w:szCs w:val="26"/>
+        </w:rPr>
+        <w:t>2- Gestión de Planes de Nutrición</w:t>
+      </w:r>
+    </w:p>
+    <w:p>
+      <w:pPr>
+        <w:autoSpaceDE w:val="0"/>
+        <w:autoSpaceDN w:val="0"/>
+        <w:adjustRightInd w:val="0"/>
+        <w:spacing w:after="0" w:line="240" w:lineRule="auto"/>
+        <w:rPr>
+          <w:rFonts w:ascii="Times New Roman" w:hAnsi="Times New Roman" w:cs="Times New Roman"/>
+          <w:b/>
+          <w:bCs/>
+          <w:kern w:val="0"/>
+        </w:rPr>
+      </w:pPr>
+      <w:r>
+        <w:rPr>
+          <w:rFonts w:ascii="Times New Roman" w:hAnsi="Times New Roman" w:cs="Times New Roman"/>
+          <w:b/>
+          <w:bCs/>
+          <w:kern w:val="0"/>
+        </w:rPr>
+        <w:t>A- Asignación de Planes de Nutrición:</w:t>
+      </w:r>
+    </w:p>
+    <w:p>
+      <w:pPr>
+        <w:autoSpaceDE w:val="0"/>
+        <w:autoSpaceDN w:val="0"/>
+        <w:adjustRightInd w:val="0"/>
+        <w:spacing w:after="0" w:line="240" w:lineRule="auto"/>
+        <w:rPr>
+          <w:rFonts w:ascii="Times New Roman" w:eastAsia="ArialMT" w:hAnsi="Times New Roman" w:cs="Times New Roman"/>
+          <w:kern w:val="0"/>
+        </w:rPr>
+      </w:pPr>
+      <w:r>
+        <w:rPr>
+          <w:rFonts w:ascii="Times New Roman" w:eastAsia="ArialMT" w:hAnsi="Times New Roman" w:cs="Times New Roman"/>
+          <w:kern w:val="0"/>
+        </w:rPr>
+        <w:t>Herramienta para que los nutricionistas creen y asignen planes de alimentación</w:t>
+      </w:r>
+    </w:p>
+    <w:p>
+      <w:pPr>
+        <w:autoSpaceDE w:val="0"/>
+        <w:autoSpaceDN w:val="0"/>
+        <w:adjustRightInd w:val="0"/>
+        <w:spacing w:after="0" w:line="240" w:lineRule="auto"/>
+        <w:rPr>
+          <w:rFonts w:ascii="Times New Roman" w:eastAsia="ArialMT" w:hAnsi="Times New Roman" w:cs="Times New Roman"/>
+          <w:kern w:val="0"/>
+        </w:rPr>
+      </w:pPr>
+      <w:r>
+        <w:rPr>
+          <w:rFonts w:ascii="Times New Roman" w:eastAsia="ArialMT" w:hAnsi="Times New Roman" w:cs="Times New Roman"/>
+          <w:kern w:val="0"/>
+        </w:rPr>
+        <w:t>personalizados, adaptados a los objetivos y necesidades específicas de cada</w:t>
+      </w:r>
+    </w:p>
+    <w:p>
+      <w:pPr>
+        <w:autoSpaceDE w:val="0"/>
+        <w:autoSpaceDN w:val="0"/>
+        <w:adjustRightInd w:val="0"/>
+        <w:spacing w:after="0" w:line="240" w:lineRule="auto"/>
+        <w:rPr>
+          <w:rFonts w:ascii="Times New Roman" w:eastAsia="ArialMT" w:hAnsi="Times New Roman" w:cs="Times New Roman"/>
+          <w:kern w:val="0"/>
+        </w:rPr>
+      </w:pPr>
+      <w:r>
+        <w:rPr>
+          <w:rFonts w:ascii="Times New Roman" w:eastAsia="ArialMT" w:hAnsi="Times New Roman" w:cs="Times New Roman"/>
+          <w:kern w:val="0"/>
+        </w:rPr>
+        <w:t>cliente.</w:t>
+      </w:r>
+    </w:p>
+    <w:p>
+      <w:pPr>
+        <w:autoSpaceDE w:val="0"/>
+        <w:autoSpaceDN w:val="0"/>
+        <w:adjustRightInd w:val="0"/>
+        <w:spacing w:after="0" w:line="240" w:lineRule="auto"/>
+        <w:rPr>
+          <w:rFonts w:ascii="Times New Roman" w:hAnsi="Times New Roman" w:cs="Times New Roman"/>
+          <w:b/>
+          <w:bCs/>
+          <w:kern w:val="0"/>
+        </w:rPr>
+      </w:pPr>
+      <w:r>
+        <w:rPr>
+          <w:rFonts w:ascii="Times New Roman" w:hAnsi="Times New Roman" w:cs="Times New Roman"/>
+          <w:b/>
+          <w:bCs/>
+          <w:kern w:val="0"/>
+        </w:rPr>
+        <w:t>B-Seguimiento de Consumo Nutricional (Diario de Nutrición):</w:t>
+      </w:r>
+    </w:p>
+    <w:p>
+      <w:pPr>
+        <w:autoSpaceDE w:val="0"/>
+        <w:autoSpaceDN w:val="0"/>
+        <w:adjustRightInd w:val="0"/>
+        <w:spacing w:after="0" w:line="240" w:lineRule="auto"/>
+        <w:rPr>
+          <w:rFonts w:ascii="Times New Roman" w:eastAsia="ArialMT" w:hAnsi="Times New Roman" w:cs="Times New Roman"/>
+          <w:kern w:val="0"/>
+        </w:rPr>
+      </w:pPr>
+      <w:r>
+        <w:rPr>
+          <w:rFonts w:ascii="Times New Roman" w:eastAsia="ArialMT" w:hAnsi="Times New Roman" w:cs="Times New Roman"/>
+          <w:kern w:val="0"/>
+        </w:rPr>
+        <w:t>Sección donde los clientes registran su ingesta diaria de alimentos, permitiendo a los</w:t>
+      </w:r>
+    </w:p>
+    <w:p>
+      <w:pPr>
+        <w:autoSpaceDE w:val="0"/>
+        <w:autoSpaceDN w:val="0"/>
+        <w:adjustRightInd w:val="0"/>
+        <w:spacing w:after="0" w:line="240" w:lineRule="auto"/>
+        <w:rPr>
+          <w:rFonts w:ascii="Times New Roman" w:eastAsia="ArialMT" w:hAnsi="Times New Roman" w:cs="Times New Roman"/>
+          <w:kern w:val="0"/>
+        </w:rPr>
+      </w:pPr>
+      <w:r>
+        <w:rPr>
+          <w:rFonts w:ascii="Times New Roman" w:eastAsia="ArialMT" w:hAnsi="Times New Roman" w:cs="Times New Roman"/>
+          <w:kern w:val="0"/>
+        </w:rPr>
+        <w:t>nutricionistas revisar y ajustar los planes según sea necesario.</w:t>
+      </w:r>
+    </w:p>
+    <w:p>
+      <w:pPr>
+        <w:autoSpaceDE w:val="0"/>
+        <w:autoSpaceDN w:val="0"/>
+        <w:adjustRightInd w:val="0"/>
+        <w:spacing w:after="0" w:line="240" w:lineRule="auto"/>
+        <w:rPr>
+          <w:rFonts w:ascii="Times New Roman" w:hAnsi="Times New Roman" w:cs="Times New Roman"/>
+          <w:b/>
+          <w:bCs/>
+          <w:kern w:val="0"/>
+          <w:sz w:val="26"/>
+          <w:szCs w:val="26"/>
+        </w:rPr>
+      </w:pPr>
+      <w:r>
+        <w:rPr>
+          <w:rFonts w:ascii="Times New Roman" w:hAnsi="Times New Roman" w:cs="Times New Roman"/>
+          <w:b/>
+          <w:bCs/>
+          <w:kern w:val="0"/>
+          <w:sz w:val="26"/>
+          <w:szCs w:val="26"/>
+        </w:rPr>
+        <w:t>3- Evaluación y Ajuste de Planes</w:t>
+      </w:r>
+    </w:p>
+    <w:p>
+      <w:pPr>
+        <w:autoSpaceDE w:val="0"/>
+        <w:autoSpaceDN w:val="0"/>
+        <w:adjustRightInd w:val="0"/>
+        <w:spacing w:after="0" w:line="240" w:lineRule="auto"/>
+        <w:rPr>
+          <w:rFonts w:ascii="Times New Roman" w:hAnsi="Times New Roman" w:cs="Times New Roman"/>
+          <w:b/>
+          <w:bCs/>
+          <w:kern w:val="0"/>
+        </w:rPr>
+      </w:pPr>
+      <w:r>
+        <w:rPr>
+          <w:rFonts w:ascii="Times New Roman" w:hAnsi="Times New Roman" w:cs="Times New Roman"/>
+          <w:b/>
+          <w:bCs/>
+          <w:kern w:val="0"/>
+        </w:rPr>
+        <w:t>A- Evaluación del Progreso:</w:t>
+      </w:r>
+    </w:p>
+    <w:p>
+      <w:pPr>
+        <w:autoSpaceDE w:val="0"/>
+        <w:autoSpaceDN w:val="0"/>
+        <w:adjustRightInd w:val="0"/>
+        <w:spacing w:after="0" w:line="240" w:lineRule="auto"/>
+        <w:rPr>
+          <w:rFonts w:ascii="Times New Roman" w:eastAsia="ArialMT" w:hAnsi="Times New Roman" w:cs="Times New Roman"/>
+          <w:kern w:val="0"/>
+        </w:rPr>
+      </w:pPr>
+      <w:r>
+        <w:rPr>
+          <w:rFonts w:ascii="Times New Roman" w:eastAsia="ArialMT" w:hAnsi="Times New Roman" w:cs="Times New Roman"/>
+          <w:kern w:val="0"/>
+        </w:rPr>
+        <w:t>Funcionalidad para que entrenadores y nutricionistas evalúen el progreso de los</w:t>
+      </w:r>
+    </w:p>
+    <w:p>
+      <w:pPr>
+        <w:autoSpaceDE w:val="0"/>
+        <w:autoSpaceDN w:val="0"/>
+        <w:adjustRightInd w:val="0"/>
+        <w:spacing w:after="0" w:line="240" w:lineRule="auto"/>
+        <w:rPr>
+          <w:rFonts w:ascii="Times New Roman" w:eastAsia="ArialMT" w:hAnsi="Times New Roman" w:cs="Times New Roman"/>
+          <w:kern w:val="0"/>
+        </w:rPr>
+      </w:pPr>
+      <w:r>
+        <w:rPr>
+          <w:rFonts w:ascii="Times New Roman" w:eastAsia="ArialMT" w:hAnsi="Times New Roman" w:cs="Times New Roman"/>
+          <w:kern w:val="0"/>
+        </w:rPr>
+        <w:t>clientes mediante gráficos y métricas clave, ajustando planes de ejercicio y nutrición</w:t>
+      </w:r>
+    </w:p>
+    <w:p>
+      <w:pPr>
+        <w:autoSpaceDE w:val="0"/>
+        <w:autoSpaceDN w:val="0"/>
+        <w:adjustRightInd w:val="0"/>
+        <w:spacing w:after="0" w:line="240" w:lineRule="auto"/>
+        <w:rPr>
+          <w:rFonts w:ascii="Times New Roman" w:eastAsia="ArialMT" w:hAnsi="Times New Roman" w:cs="Times New Roman"/>
+          <w:kern w:val="0"/>
+        </w:rPr>
+      </w:pPr>
+      <w:r>
+        <w:rPr>
+          <w:rFonts w:ascii="Times New Roman" w:eastAsia="ArialMT" w:hAnsi="Times New Roman" w:cs="Times New Roman"/>
+          <w:kern w:val="0"/>
+        </w:rPr>
+        <w:t>según los resultados.</w:t>
+      </w:r>
+    </w:p>
+    <w:p>
+      <w:pPr>
+        <w:autoSpaceDE w:val="0"/>
+        <w:autoSpaceDN w:val="0"/>
+        <w:adjustRightInd w:val="0"/>
+        <w:spacing w:after="0" w:line="240" w:lineRule="auto"/>
+        <w:rPr>
+          <w:rFonts w:ascii="Times New Roman" w:hAnsi="Times New Roman" w:cs="Times New Roman"/>
+          <w:b/>
+          <w:bCs/>
+          <w:kern w:val="0"/>
+        </w:rPr>
+      </w:pPr>
+      <w:r>
+        <w:rPr>
+          <w:rFonts w:ascii="Times New Roman" w:hAnsi="Times New Roman" w:cs="Times New Roman"/>
+          <w:b/>
+          <w:bCs/>
+          <w:kern w:val="0"/>
+        </w:rPr>
+        <w:t>B- Notificaciones de Ajustes:</w:t>
+      </w:r>
+    </w:p>
+    <w:p>
+      <w:pPr>
+        <w:autoSpaceDE w:val="0"/>
+        <w:autoSpaceDN w:val="0"/>
+        <w:adjustRightInd w:val="0"/>
+        <w:spacing w:after="0" w:line="240" w:lineRule="auto"/>
+        <w:rPr>
+          <w:rFonts w:ascii="Times New Roman" w:eastAsia="ArialMT" w:hAnsi="Times New Roman" w:cs="Times New Roman"/>
+          <w:kern w:val="0"/>
+        </w:rPr>
+      </w:pPr>
+      <w:r>
+        <w:rPr>
+          <w:rFonts w:ascii="Times New Roman" w:eastAsia="ArialMT" w:hAnsi="Times New Roman" w:cs="Times New Roman"/>
+          <w:kern w:val="0"/>
+        </w:rPr>
+        <w:t>Sistema que notifica a los clientes cuando se han realizado ajustes en sus planes de</w:t>
+      </w:r>
+    </w:p>
+    <w:p>
+      <w:pPr>
+        <w:autoSpaceDE w:val="0"/>
+        <w:autoSpaceDN w:val="0"/>
+        <w:adjustRightInd w:val="0"/>
+        <w:spacing w:after="0" w:line="240" w:lineRule="auto"/>
+        <w:rPr>
+          <w:rFonts w:ascii="Times New Roman" w:eastAsia="ArialMT" w:hAnsi="Times New Roman" w:cs="Times New Roman"/>
+          <w:kern w:val="0"/>
+        </w:rPr>
+      </w:pPr>
+      <w:r>
+        <w:rPr>
+          <w:rFonts w:ascii="Times New Roman" w:eastAsia="ArialMT" w:hAnsi="Times New Roman" w:cs="Times New Roman"/>
+          <w:kern w:val="0"/>
+        </w:rPr>
+        <w:t>entrenamiento o nutrición, incluyendo recomendaciones específicas.</w:t>
+      </w:r>
+    </w:p>
+    <w:p>
+      <w:pPr>
+        <w:autoSpaceDE w:val="0"/>
+        <w:autoSpaceDN w:val="0"/>
+        <w:adjustRightInd w:val="0"/>
+        <w:spacing w:after="0" w:line="240" w:lineRule="auto"/>
+        <w:rPr>
+          <w:rFonts w:ascii="Times New Roman" w:hAnsi="Times New Roman" w:cs="Times New Roman"/>
+          <w:b/>
+          <w:bCs/>
+          <w:kern w:val="0"/>
+          <w:sz w:val="26"/>
+          <w:szCs w:val="26"/>
+        </w:rPr>
+      </w:pPr>
+      <w:r>
+        <w:rPr>
+          <w:rFonts w:ascii="Times New Roman" w:hAnsi="Times New Roman" w:cs="Times New Roman"/>
+          <w:b/>
+          <w:bCs/>
+          <w:kern w:val="0"/>
+          <w:sz w:val="26"/>
+          <w:szCs w:val="26"/>
+        </w:rPr>
+        <w:t>4- Gestión de Información y Comunicación</w:t>
+      </w:r>
+    </w:p>
+    <w:p>
+      <w:pPr>
+        <w:autoSpaceDE w:val="0"/>
+        <w:autoSpaceDN w:val="0"/>
+        <w:adjustRightInd w:val="0"/>
+        <w:spacing w:after="0" w:line="240" w:lineRule="auto"/>
+        <w:rPr>
+          <w:rFonts w:ascii="Times New Roman" w:hAnsi="Times New Roman" w:cs="Times New Roman"/>
+          <w:b/>
+          <w:bCs/>
+          <w:kern w:val="0"/>
+        </w:rPr>
+      </w:pPr>
+      <w:r>
+        <w:rPr>
+          <w:rFonts w:ascii="Times New Roman" w:hAnsi="Times New Roman" w:cs="Times New Roman"/>
+          <w:b/>
+          <w:bCs/>
+          <w:kern w:val="0"/>
+        </w:rPr>
+        <w:t>A- Historial del Cliente:</w:t>
+      </w:r>
+    </w:p>
+    <w:p>
+      <w:pPr>
+        <w:autoSpaceDE w:val="0"/>
+        <w:autoSpaceDN w:val="0"/>
+        <w:adjustRightInd w:val="0"/>
+        <w:spacing w:after="0" w:line="240" w:lineRule="auto"/>
+        <w:rPr>
+          <w:rFonts w:ascii="Times New Roman" w:eastAsia="ArialMT" w:hAnsi="Times New Roman" w:cs="Times New Roman"/>
+          <w:kern w:val="0"/>
+        </w:rPr>
+      </w:pPr>
+      <w:r>
+        <w:rPr>
+          <w:rFonts w:ascii="Times New Roman" w:eastAsia="ArialMT" w:hAnsi="Times New Roman" w:cs="Times New Roman"/>
+          <w:kern w:val="0"/>
+        </w:rPr>
+        <w:t>Registro completo de todas las actividades, rutinas, planes de nutrición y</w:t>
+      </w:r>
+    </w:p>
+    <w:p>
+      <w:pPr>
+        <w:autoSpaceDE w:val="0"/>
+        <w:autoSpaceDN w:val="0"/>
+        <w:adjustRightInd w:val="0"/>
+        <w:spacing w:after="0" w:line="240" w:lineRule="auto"/>
+        <w:rPr>
+          <w:rFonts w:ascii="Times New Roman" w:eastAsia="ArialMT" w:hAnsi="Times New Roman" w:cs="Times New Roman"/>
+          <w:kern w:val="0"/>
+        </w:rPr>
+      </w:pPr>
+      <w:r>
+        <w:rPr>
+          <w:rFonts w:ascii="Times New Roman" w:eastAsia="ArialMT" w:hAnsi="Times New Roman" w:cs="Times New Roman"/>
+          <w:kern w:val="0"/>
+        </w:rPr>
+        <w:t>evaluaciones del cliente, accesible tanto para el cliente como para el entrenador y</w:t>
+      </w:r>
+    </w:p>
+    <w:p>
+      <w:pPr>
+        <w:autoSpaceDE w:val="0"/>
+        <w:autoSpaceDN w:val="0"/>
+        <w:adjustRightInd w:val="0"/>
+        <w:spacing w:after="0" w:line="240" w:lineRule="auto"/>
+        <w:rPr>
+          <w:rFonts w:ascii="Times New Roman" w:eastAsia="ArialMT" w:hAnsi="Times New Roman" w:cs="Times New Roman"/>
+          <w:kern w:val="0"/>
+        </w:rPr>
+      </w:pPr>
+      <w:r>
+        <w:rPr>
+          <w:rFonts w:ascii="Times New Roman" w:eastAsia="ArialMT" w:hAnsi="Times New Roman" w:cs="Times New Roman"/>
+          <w:kern w:val="0"/>
+        </w:rPr>
+        <w:t>nutricionista.</w:t>
+      </w:r>
+    </w:p>
+    <w:p>
+      <w:pPr>
+        <w:autoSpaceDE w:val="0"/>
+        <w:autoSpaceDN w:val="0"/>
+        <w:adjustRightInd w:val="0"/>
+        <w:spacing w:after="0" w:line="240" w:lineRule="auto"/>
+        <w:rPr>
+          <w:rFonts w:ascii="Times New Roman" w:hAnsi="Times New Roman" w:cs="Times New Roman"/>
+          <w:b/>
+          <w:bCs/>
+          <w:kern w:val="0"/>
+          <w:sz w:val="26"/>
+          <w:szCs w:val="26"/>
+        </w:rPr>
+      </w:pPr>
+      <w:r>
+        <w:rPr>
+          <w:rFonts w:ascii="Times New Roman" w:hAnsi="Times New Roman" w:cs="Times New Roman"/>
+          <w:b/>
+          <w:bCs/>
+          <w:kern w:val="0"/>
+          <w:sz w:val="26"/>
+          <w:szCs w:val="26"/>
+        </w:rPr>
+        <w:t>5- Monitoreo y Optimización</w:t>
+      </w:r>
+    </w:p>
+    <w:p>
+      <w:pPr>
+        <w:autoSpaceDE w:val="0"/>
+        <w:autoSpaceDN w:val="0"/>
+        <w:adjustRightInd w:val="0"/>
+        <w:spacing w:after="0" w:line="240" w:lineRule="auto"/>
+        <w:rPr>
+          <w:rFonts w:ascii="Times New Roman" w:hAnsi="Times New Roman" w:cs="Times New Roman"/>
+          <w:b/>
+          <w:bCs/>
+          <w:kern w:val="0"/>
+        </w:rPr>
+      </w:pPr>
+      <w:r>
+        <w:rPr>
+          <w:rFonts w:ascii="Times New Roman" w:hAnsi="Times New Roman" w:cs="Times New Roman"/>
+          <w:b/>
+          <w:bCs/>
+          <w:kern w:val="0"/>
+        </w:rPr>
+        <w:t>A-Detección de Estancamiento (Algoritmo de Monitoreo):</w:t>
+      </w:r>
+    </w:p>
+    <w:p>
+      <w:pPr>
+        <w:autoSpaceDE w:val="0"/>
+        <w:autoSpaceDN w:val="0"/>
+        <w:adjustRightInd w:val="0"/>
+        <w:spacing w:after="0" w:line="240" w:lineRule="auto"/>
+        <w:rPr>
+          <w:rFonts w:ascii="Times New Roman" w:eastAsia="ArialMT" w:hAnsi="Times New Roman" w:cs="Times New Roman"/>
+          <w:kern w:val="0"/>
+        </w:rPr>
+      </w:pPr>
+      <w:r>
+        <w:rPr>
+          <w:rFonts w:ascii="Times New Roman" w:eastAsia="ArialMT" w:hAnsi="Times New Roman" w:cs="Times New Roman"/>
+          <w:kern w:val="0"/>
+        </w:rPr>
+        <w:t>Herramienta que analiza el progreso del cliente y detecta posibles estancamientos,</w:t>
+      </w:r>
+    </w:p>
+    <w:p>
+      <w:pPr>
+        <w:autoSpaceDE w:val="0"/>
+        <w:autoSpaceDN w:val="0"/>
+        <w:adjustRightInd w:val="0"/>
+        <w:spacing w:after="0" w:line="240" w:lineRule="auto"/>
+        <w:rPr>
+          <w:rFonts w:ascii="Times New Roman" w:eastAsia="ArialMT" w:hAnsi="Times New Roman" w:cs="Times New Roman"/>
+          <w:kern w:val="0"/>
+        </w:rPr>
+      </w:pPr>
+      <w:r>
+        <w:rPr>
+          <w:rFonts w:ascii="Times New Roman" w:eastAsia="ArialMT" w:hAnsi="Times New Roman" w:cs="Times New Roman"/>
+          <w:kern w:val="0"/>
+        </w:rPr>
+        <w:t>sugiriendo intervenciones específicas.</w:t>
+      </w:r>
+    </w:p>
+    <w:p>
+      <w:pPr>
+        <w:autoSpaceDE w:val="0"/>
+        <w:autoSpaceDN w:val="0"/>
+        <w:adjustRightInd w:val="0"/>
+        <w:spacing w:after="0" w:line="240" w:lineRule="auto"/>
+        <w:rPr>
+          <w:rFonts w:ascii="Times New Roman" w:hAnsi="Times New Roman" w:cs="Times New Roman"/>
+          <w:b/>
+          <w:bCs/>
+          <w:kern w:val="0"/>
+        </w:rPr>
+      </w:pPr>
+      <w:r>
+        <w:rPr>
+          <w:rFonts w:ascii="Times New Roman" w:hAnsi="Times New Roman" w:cs="Times New Roman"/>
+          <w:b/>
+          <w:bCs/>
+          <w:kern w:val="0"/>
+        </w:rPr>
+        <w:t>B- Informe de Rendimiento:</w:t>
+      </w:r>
+    </w:p>
+    <w:p>
+      <w:pPr>
+        <w:autoSpaceDE w:val="0"/>
+        <w:autoSpaceDN w:val="0"/>
+        <w:adjustRightInd w:val="0"/>
+        <w:spacing w:after="0" w:line="240" w:lineRule="auto"/>
+        <w:rPr>
+          <w:rFonts w:ascii="Times New Roman" w:eastAsia="ArialMT" w:hAnsi="Times New Roman" w:cs="Times New Roman"/>
+          <w:kern w:val="0"/>
+        </w:rPr>
+      </w:pPr>
+      <w:r>
+        <w:rPr>
+          <w:rFonts w:ascii="Times New Roman" w:eastAsia="ArialMT" w:hAnsi="Times New Roman" w:cs="Times New Roman"/>
+          <w:kern w:val="0"/>
+        </w:rPr>
+        <w:t>Herramienta para generar informes detallados sobre el rendimiento y progreso del</w:t>
+      </w:r>
+    </w:p>
+    <w:p>
+      <w:pPr>
+        <w:autoSpaceDE w:val="0"/>
+        <w:autoSpaceDN w:val="0"/>
+        <w:adjustRightInd w:val="0"/>
+        <w:spacing w:after="0" w:line="240" w:lineRule="auto"/>
+        <w:rPr>
+          <w:rFonts w:ascii="Times New Roman" w:eastAsia="ArialMT" w:hAnsi="Times New Roman" w:cs="Times New Roman"/>
+          <w:kern w:val="0"/>
+        </w:rPr>
+      </w:pPr>
+      <w:r>
+        <w:rPr>
+          <w:rFonts w:ascii="Times New Roman" w:eastAsia="ArialMT" w:hAnsi="Times New Roman" w:cs="Times New Roman"/>
+          <w:kern w:val="0"/>
+        </w:rPr>
+        <w:t>cliente, que pueden ser compartidos con el cliente en sesiones de evaluación</w:t>
+      </w:r>
+    </w:p>
+    <w:p>
+      <w:pPr>
+        <w:rPr>
+          <w:rFonts w:ascii="Times New Roman" w:hAnsi="Times New Roman" w:cs="Times New Roman"/>
+        </w:rPr>
+      </w:pPr>
+      <w:r>
+        <w:rPr>
+          <w:rFonts w:ascii="Times New Roman" w:eastAsia="ArialMT" w:hAnsi="Times New Roman" w:cs="Times New Roman"/>
+          <w:kern w:val="0"/>
+        </w:rPr>
+        <w:t>periódica.</w:t>
+      </w:r>
+    </w:p>
     <w:sectPr>
       <w:pgSz w:w="11906" w:h="16838"/>
-      <w:pgMar w:top="510" w:right="510" w:bottom="510" w:left="510" w:header="709" w:footer="709" w:gutter="0"/>
+      <w:pgMar w:top="1417" w:right="1701" w:bottom="1417" w:left="1701" w:header="709" w:footer="709" w:gutter="0"/>
       <w:cols w:space="708"/>
       <w:docGrid w:linePitch="360"/>
     </w:sectPr>

</xml_diff>